<commit_message>
updated html documentation and rapportage
</commit_message>
<xml_diff>
--- a/IPPAS rapportage.docx
+++ b/IPPAS rapportage.docx
@@ -231,116 +231,388 @@
     <w:p>
       <w:pPr>
         <w:rPr>
-          <w:sz w:val="24"/>
-          <w:szCs w:val="24"/>
-        </w:rPr>
-      </w:pPr>
-    </w:p>
-    <w:p>
-      <w:pPr>
-        <w:rPr>
-          <w:rFonts w:ascii="Arial" w:hAnsi="Arial" w:cs="Arial"/>
-          <w:b/>
-          <w:bCs/>
-          <w:sz w:val="24"/>
-          <w:szCs w:val="24"/>
-        </w:rPr>
-      </w:pPr>
-      <w:r>
-        <w:rPr>
-          <w:rFonts w:ascii="Arial" w:hAnsi="Arial" w:cs="Arial"/>
-          <w:b/>
-          <w:bCs/>
-          <w:sz w:val="24"/>
-          <w:szCs w:val="24"/>
-        </w:rPr>
-        <w:t xml:space="preserve">Afwijkingen PVA en algoritme </w:t>
-      </w:r>
-    </w:p>
-    <w:p>
-      <w:pPr>
-        <w:rPr>
-          <w:rFonts w:ascii="Arial" w:hAnsi="Arial" w:cs="Arial"/>
-          <w:sz w:val="24"/>
-          <w:szCs w:val="24"/>
-        </w:rPr>
-      </w:pPr>
-      <w:r>
-        <w:rPr>
-          <w:rFonts w:ascii="Arial" w:hAnsi="Arial" w:cs="Arial"/>
-          <w:sz w:val="24"/>
-          <w:szCs w:val="24"/>
-        </w:rPr>
-        <w:t xml:space="preserve">Tijdens het maken van mijn algoritme kwam ik er achter dat het beter kon. Door in plaats van eerst alle cellen genereren en dan ze allemaal vullen genereer ik de puzzel woord voor woord zo is de kans dat ik op een geldige kruiswoord puzzel </w:t>
-      </w:r>
-      <w:r>
-        <w:rPr>
-          <w:rFonts w:ascii="Arial" w:hAnsi="Arial" w:cs="Arial"/>
-          <w:sz w:val="24"/>
-          <w:szCs w:val="24"/>
-        </w:rPr>
-        <w:t>gegarandeerd</w:t>
-      </w:r>
-      <w:r>
-        <w:rPr>
-          <w:rFonts w:ascii="Arial" w:hAnsi="Arial" w:cs="Arial"/>
-          <w:sz w:val="24"/>
-          <w:szCs w:val="24"/>
-        </w:rPr>
-        <w:t>. D</w:t>
-      </w:r>
-      <w:r>
-        <w:rPr>
-          <w:rFonts w:ascii="Arial" w:hAnsi="Arial" w:cs="Arial"/>
-          <w:sz w:val="24"/>
-          <w:szCs w:val="24"/>
-        </w:rPr>
-        <w:t>esondanks dat</w:t>
-      </w:r>
-      <w:r>
-        <w:rPr>
-          <w:rFonts w:ascii="Arial" w:hAnsi="Arial" w:cs="Arial"/>
-          <w:sz w:val="24"/>
-          <w:szCs w:val="24"/>
-        </w:rPr>
-        <w:t xml:space="preserve"> ik van het algoritme heb afgeweken</w:t>
-      </w:r>
-      <w:r>
-        <w:rPr>
-          <w:rFonts w:ascii="Arial" w:hAnsi="Arial" w:cs="Arial"/>
-          <w:sz w:val="24"/>
-          <w:szCs w:val="24"/>
-        </w:rPr>
-        <w:t xml:space="preserve">. Ging het volgen van mijn PVA hetzelfde omdat de algoritmes erg op elkaar lijken. </w:t>
-      </w:r>
-    </w:p>
-    <w:p>
-      <w:pPr>
-        <w:rPr>
-          <w:rFonts w:ascii="Arial" w:hAnsi="Arial" w:cs="Arial"/>
-          <w:sz w:val="24"/>
-          <w:szCs w:val="24"/>
-        </w:rPr>
-      </w:pPr>
-    </w:p>
-    <w:p>
-      <w:pPr>
-        <w:rPr>
-          <w:rFonts w:ascii="Arial" w:hAnsi="Arial" w:cs="Arial"/>
-          <w:b/>
-          <w:bCs/>
-          <w:sz w:val="24"/>
-          <w:szCs w:val="24"/>
-        </w:rPr>
-      </w:pPr>
-      <w:r>
-        <w:rPr>
-          <w:rFonts w:ascii="Arial" w:hAnsi="Arial" w:cs="Arial"/>
-          <w:b/>
-          <w:bCs/>
-          <w:sz w:val="24"/>
-          <w:szCs w:val="24"/>
-        </w:rPr>
+          <w:rFonts w:ascii="Arial" w:hAnsi="Arial" w:cs="Arial"/>
+          <w:b/>
+          <w:bCs/>
+          <w:sz w:val="24"/>
+          <w:szCs w:val="24"/>
+        </w:rPr>
+      </w:pPr>
+    </w:p>
+    <w:p>
+      <w:pPr>
+        <w:rPr>
+          <w:rFonts w:ascii="Arial" w:hAnsi="Arial" w:cs="Arial"/>
+          <w:b/>
+          <w:bCs/>
+          <w:sz w:val="24"/>
+          <w:szCs w:val="24"/>
+        </w:rPr>
+      </w:pPr>
+      <w:r>
+        <w:rPr>
+          <w:rFonts w:ascii="Arial" w:hAnsi="Arial" w:cs="Arial"/>
+          <w:b/>
+          <w:bCs/>
+          <w:sz w:val="24"/>
+          <w:szCs w:val="24"/>
+        </w:rPr>
+        <w:t>Gekozen (eigen)</w:t>
+      </w:r>
+      <w:r>
+        <w:rPr>
+          <w:rFonts w:ascii="Arial" w:hAnsi="Arial" w:cs="Arial"/>
+          <w:b/>
+          <w:bCs/>
+          <w:sz w:val="24"/>
+          <w:szCs w:val="24"/>
+        </w:rPr>
+        <w:t>algoritme</w:t>
+      </w:r>
+    </w:p>
+    <w:p>
+      <w:pPr>
+        <w:rPr>
+          <w:rFonts w:ascii="Arial" w:hAnsi="Arial" w:cs="Arial"/>
+          <w:sz w:val="24"/>
+          <w:szCs w:val="24"/>
+        </w:rPr>
+      </w:pPr>
+      <w:r>
+        <w:rPr>
+          <w:rFonts w:ascii="Arial" w:hAnsi="Arial" w:cs="Arial"/>
+          <w:sz w:val="24"/>
+          <w:szCs w:val="24"/>
+        </w:rPr>
+        <w:t>Ik genereer een pseudorandom</w:t>
+      </w:r>
+      <w:r>
+        <w:rPr>
+          <w:rFonts w:ascii="Arial" w:hAnsi="Arial" w:cs="Arial"/>
+          <w:sz w:val="24"/>
+          <w:szCs w:val="24"/>
+        </w:rPr>
+        <w:t xml:space="preserve"> </w:t>
+      </w:r>
+      <w:r>
+        <w:rPr>
+          <w:rFonts w:ascii="Arial" w:hAnsi="Arial" w:cs="Arial"/>
+          <w:sz w:val="24"/>
+          <w:szCs w:val="24"/>
+        </w:rPr>
+        <w:t>kruiswoordpuzzel die ik vul met woorden die kunnen kruisen op de gegeven indexen.</w:t>
+      </w:r>
+      <w:r>
+        <w:rPr>
+          <w:rFonts w:ascii="Arial" w:hAnsi="Arial" w:cs="Arial"/>
+          <w:sz w:val="24"/>
+          <w:szCs w:val="24"/>
+        </w:rPr>
+        <w:t xml:space="preserve"> Eerst genereer ik coördinaten</w:t>
+      </w:r>
+      <w:r>
+        <w:rPr>
+          <w:rFonts w:ascii="Arial" w:hAnsi="Arial" w:cs="Arial"/>
+          <w:sz w:val="24"/>
+          <w:szCs w:val="24"/>
+        </w:rPr>
+        <w:t xml:space="preserve"> voor </w:t>
+      </w:r>
+      <w:r>
+        <w:rPr>
+          <w:rFonts w:ascii="Arial" w:hAnsi="Arial" w:cs="Arial"/>
+          <w:sz w:val="24"/>
+          <w:szCs w:val="24"/>
+        </w:rPr>
+        <w:t>één woord</w:t>
+      </w:r>
+      <w:r>
+        <w:rPr>
+          <w:rFonts w:ascii="Arial" w:hAnsi="Arial" w:cs="Arial"/>
+          <w:sz w:val="24"/>
+          <w:szCs w:val="24"/>
+        </w:rPr>
+        <w:t xml:space="preserve"> met een random lengte en check ik of deze geldig zijn</w:t>
+      </w:r>
+      <w:r>
+        <w:rPr>
+          <w:rFonts w:ascii="Arial" w:hAnsi="Arial" w:cs="Arial"/>
+          <w:sz w:val="24"/>
+          <w:szCs w:val="24"/>
+        </w:rPr>
+        <w:t>.</w:t>
+      </w:r>
+      <w:r>
+        <w:rPr>
+          <w:rFonts w:ascii="Arial" w:hAnsi="Arial" w:cs="Arial"/>
+          <w:sz w:val="24"/>
+          <w:szCs w:val="24"/>
+        </w:rPr>
+        <w:t xml:space="preserve"> Als de coördinaten geldig zoek ik naar een word om te plaatsen op de coördinaten. Als er geen woord is gevonden probeert de code het opnieuw met andere coördinaten en ga ik zo door totdat de puzzel is gegenereerd</w:t>
+      </w:r>
+      <w:r>
+        <w:rPr>
+          <w:rFonts w:ascii="Arial" w:hAnsi="Arial" w:cs="Arial"/>
+          <w:sz w:val="24"/>
+          <w:szCs w:val="24"/>
+        </w:rPr>
+        <w:t xml:space="preserve"> met het gevraagde aantal woorden</w:t>
+      </w:r>
+      <w:r>
+        <w:rPr>
+          <w:rFonts w:ascii="Arial" w:hAnsi="Arial" w:cs="Arial"/>
+          <w:sz w:val="24"/>
+          <w:szCs w:val="24"/>
+        </w:rPr>
+        <w:t>. Als dit proces te lang duurt haal ik alle</w:t>
+      </w:r>
+      <w:r>
+        <w:rPr>
+          <w:rFonts w:ascii="Arial" w:hAnsi="Arial" w:cs="Arial"/>
+          <w:sz w:val="24"/>
+          <w:szCs w:val="24"/>
+        </w:rPr>
+        <w:t xml:space="preserve"> geplaatste woorden</w:t>
+      </w:r>
+      <w:r>
+        <w:rPr>
+          <w:rFonts w:ascii="Arial" w:hAnsi="Arial" w:cs="Arial"/>
+          <w:sz w:val="24"/>
+          <w:szCs w:val="24"/>
+        </w:rPr>
+        <w:t xml:space="preserve"> weg en probeer het hele</w:t>
+      </w:r>
+      <w:r>
+        <w:rPr>
+          <w:rFonts w:ascii="Arial" w:hAnsi="Arial" w:cs="Arial"/>
+          <w:sz w:val="24"/>
+          <w:szCs w:val="24"/>
+        </w:rPr>
+        <w:t xml:space="preserve"> voorheen genoemde proces</w:t>
+      </w:r>
+      <w:r>
+        <w:rPr>
+          <w:rFonts w:ascii="Arial" w:hAnsi="Arial" w:cs="Arial"/>
+          <w:sz w:val="24"/>
+          <w:szCs w:val="24"/>
+        </w:rPr>
+        <w:t xml:space="preserve"> opnieuw.</w:t>
+      </w:r>
+    </w:p>
+    <w:p>
+      <w:pPr>
+        <w:rPr>
+          <w:rFonts w:ascii="Arial" w:hAnsi="Arial" w:cs="Arial"/>
+          <w:sz w:val="24"/>
+          <w:szCs w:val="24"/>
+        </w:rPr>
+      </w:pPr>
+    </w:p>
+    <w:p>
+      <w:pPr>
+        <w:rPr>
+          <w:rFonts w:ascii="Arial" w:hAnsi="Arial" w:cs="Arial"/>
+          <w:b/>
+          <w:bCs/>
+          <w:sz w:val="24"/>
+          <w:szCs w:val="24"/>
+        </w:rPr>
+      </w:pPr>
+      <w:r>
+        <w:rPr>
+          <w:rFonts w:ascii="Arial" w:hAnsi="Arial" w:cs="Arial"/>
+          <w:b/>
+          <w:bCs/>
+          <w:sz w:val="24"/>
+          <w:szCs w:val="24"/>
+        </w:rPr>
+        <w:t>Toelichting a</w:t>
+      </w:r>
+      <w:r>
+        <w:rPr>
+          <w:rFonts w:ascii="Arial" w:hAnsi="Arial" w:cs="Arial"/>
+          <w:b/>
+          <w:bCs/>
+          <w:sz w:val="24"/>
+          <w:szCs w:val="24"/>
+        </w:rPr>
+        <w:t>fwijkingen</w:t>
+      </w:r>
+    </w:p>
+    <w:p>
+      <w:pPr>
+        <w:rPr>
+          <w:rFonts w:ascii="Arial" w:hAnsi="Arial" w:cs="Arial"/>
+          <w:sz w:val="24"/>
+          <w:szCs w:val="24"/>
+        </w:rPr>
+      </w:pPr>
+      <w:r>
+        <w:rPr>
+          <w:rFonts w:ascii="Arial" w:hAnsi="Arial" w:cs="Arial"/>
+          <w:sz w:val="24"/>
+          <w:szCs w:val="24"/>
+        </w:rPr>
+        <w:t xml:space="preserve">Tijdens het </w:t>
+      </w:r>
+      <w:r>
+        <w:rPr>
+          <w:rFonts w:ascii="Arial" w:hAnsi="Arial" w:cs="Arial"/>
+          <w:sz w:val="24"/>
+          <w:szCs w:val="24"/>
+        </w:rPr>
+        <w:t xml:space="preserve">testen van het originele </w:t>
+      </w:r>
+      <w:r>
+        <w:rPr>
+          <w:rFonts w:ascii="Arial" w:hAnsi="Arial" w:cs="Arial"/>
+          <w:sz w:val="24"/>
+          <w:szCs w:val="24"/>
+        </w:rPr>
+        <w:t xml:space="preserve">algoritme kwam ik er achter dat het </w:t>
+      </w:r>
+      <w:r>
+        <w:rPr>
+          <w:rFonts w:ascii="Arial" w:hAnsi="Arial" w:cs="Arial"/>
+          <w:sz w:val="24"/>
+          <w:szCs w:val="24"/>
+        </w:rPr>
+        <w:t>niet ideaal werkte</w:t>
+      </w:r>
+      <w:r>
+        <w:rPr>
+          <w:rFonts w:ascii="Arial" w:hAnsi="Arial" w:cs="Arial"/>
+          <w:sz w:val="24"/>
+          <w:szCs w:val="24"/>
+        </w:rPr>
+        <w:t>.</w:t>
+      </w:r>
+      <w:r>
+        <w:rPr>
+          <w:rFonts w:ascii="Arial" w:hAnsi="Arial" w:cs="Arial"/>
+          <w:sz w:val="24"/>
+          <w:szCs w:val="24"/>
+        </w:rPr>
+        <w:t xml:space="preserve"> In plaats van het originele geplande algoritme te gebruiken besloot ik het algoritme dat hierboven</w:t>
+      </w:r>
+      <w:r>
+        <w:rPr>
+          <w:rFonts w:ascii="Arial" w:hAnsi="Arial" w:cs="Arial"/>
+          <w:sz w:val="24"/>
+          <w:szCs w:val="24"/>
+        </w:rPr>
+        <w:t xml:space="preserve"> beschreven is te gebruiken. Het nieuwe algoritme geeft de  gebruiker sneller kruiswoord puzzel en heeft een grotere kans het in </w:t>
+      </w:r>
+      <w:r>
+        <w:rPr>
+          <w:rFonts w:ascii="Arial" w:hAnsi="Arial" w:cs="Arial"/>
+          <w:sz w:val="24"/>
+          <w:szCs w:val="24"/>
+        </w:rPr>
+        <w:t>één</w:t>
+      </w:r>
+      <w:r>
+        <w:rPr>
+          <w:rFonts w:ascii="Arial" w:hAnsi="Arial" w:cs="Arial"/>
+          <w:sz w:val="24"/>
+          <w:szCs w:val="24"/>
+        </w:rPr>
+        <w:t xml:space="preserve"> keer goed te doen. Het oude algoritme genereerde alle coördinaten in </w:t>
+      </w:r>
+      <w:r>
+        <w:rPr>
+          <w:rFonts w:ascii="Arial" w:hAnsi="Arial" w:cs="Arial"/>
+          <w:sz w:val="24"/>
+          <w:szCs w:val="24"/>
+        </w:rPr>
+        <w:t>één</w:t>
+      </w:r>
+      <w:r>
+        <w:rPr>
+          <w:rFonts w:ascii="Arial" w:hAnsi="Arial" w:cs="Arial"/>
+          <w:sz w:val="24"/>
+          <w:szCs w:val="24"/>
+        </w:rPr>
+        <w:t xml:space="preserve"> keer. Dit zorgde er voor dat er op </w:t>
+      </w:r>
+      <w:r>
+        <w:rPr>
+          <w:rFonts w:ascii="Arial" w:hAnsi="Arial" w:cs="Arial"/>
+          <w:sz w:val="24"/>
+          <w:szCs w:val="24"/>
+        </w:rPr>
+        <w:t>één</w:t>
+      </w:r>
+      <w:r>
+        <w:rPr>
+          <w:rFonts w:ascii="Arial" w:hAnsi="Arial" w:cs="Arial"/>
+          <w:sz w:val="24"/>
+          <w:szCs w:val="24"/>
+        </w:rPr>
+        <w:t xml:space="preserve"> of meerdere coördinaten geen word kon worden geplaats en dat het hele proces opnieuw kon beginnen, hierdoor was de code </w:t>
+      </w:r>
+      <w:r>
+        <w:rPr>
+          <w:rFonts w:ascii="Arial" w:hAnsi="Arial" w:cs="Arial"/>
+          <w:sz w:val="24"/>
+          <w:szCs w:val="24"/>
+        </w:rPr>
+        <w:t xml:space="preserve">heel of zelfs oneindig </w:t>
+      </w:r>
+      <w:r>
+        <w:rPr>
+          <w:rFonts w:ascii="Arial" w:hAnsi="Arial" w:cs="Arial"/>
+          <w:sz w:val="24"/>
+          <w:szCs w:val="24"/>
+        </w:rPr>
+        <w:t xml:space="preserve">lang bezig met het generen van een puzzel. </w:t>
+      </w:r>
+      <w:r>
+        <w:rPr>
+          <w:rFonts w:ascii="Arial" w:hAnsi="Arial" w:cs="Arial"/>
+          <w:sz w:val="24"/>
+          <w:szCs w:val="24"/>
+        </w:rPr>
+        <w:t xml:space="preserve">Desondanks het wisselen van algoritme kon ik veel code hergebruiken en kun ik mijn PVA planning normaal volgen sinds de stappen van het algoritme over het algemeen in ander volgorde staan.  </w:t>
+      </w:r>
+    </w:p>
+    <w:p>
+      <w:pPr>
+        <w:rPr>
+          <w:rFonts w:ascii="Arial" w:hAnsi="Arial" w:cs="Arial"/>
+          <w:sz w:val="24"/>
+          <w:szCs w:val="24"/>
+        </w:rPr>
+      </w:pPr>
+    </w:p>
+    <w:p>
+      <w:pPr>
+        <w:rPr>
+          <w:rFonts w:ascii="Arial" w:hAnsi="Arial" w:cs="Arial"/>
+          <w:sz w:val="24"/>
+          <w:szCs w:val="24"/>
+        </w:rPr>
+      </w:pPr>
+    </w:p>
+    <w:p>
+      <w:pPr>
+        <w:rPr>
+          <w:rFonts w:ascii="Arial" w:hAnsi="Arial" w:cs="Arial"/>
+          <w:b/>
+          <w:bCs/>
+          <w:sz w:val="24"/>
+          <w:szCs w:val="24"/>
+        </w:rPr>
+      </w:pPr>
+      <w:r>
+        <w:rPr>
+          <w:rFonts w:ascii="Arial" w:hAnsi="Arial" w:cs="Arial"/>
+          <w:b/>
+          <w:bCs/>
+          <w:sz w:val="24"/>
+          <w:szCs w:val="24"/>
+        </w:rPr>
+        <w:lastRenderedPageBreak/>
         <w:t>Planning in PVA</w:t>
       </w:r>
     </w:p>
@@ -929,7 +1201,6 @@
           <w:rFonts w:ascii="Arial" w:hAnsi="Arial" w:cs="Arial"/>
           <w:sz w:val="18"/>
           <w:szCs w:val="18"/>
-          <w:lang w:val="en-US"/>
         </w:rPr>
       </w:pPr>
       <w:r>
@@ -946,43 +1217,7 @@
           <w:sz w:val="18"/>
           <w:szCs w:val="18"/>
         </w:rPr>
-        <w:t xml:space="preserve">: </w:t>
-      </w:r>
-      <w:proofErr w:type="spellStart"/>
-      <w:r>
-        <w:rPr>
-          <w:rFonts w:ascii="Arial" w:hAnsi="Arial" w:cs="Arial"/>
-          <w:sz w:val="18"/>
-          <w:szCs w:val="18"/>
-        </w:rPr>
-        <w:t>Cheng</w:t>
-      </w:r>
-      <w:proofErr w:type="spellEnd"/>
-      <w:r>
-        <w:rPr>
-          <w:rFonts w:ascii="Arial" w:hAnsi="Arial" w:cs="Arial"/>
-          <w:sz w:val="18"/>
-          <w:szCs w:val="18"/>
-        </w:rPr>
-        <w:t xml:space="preserve">, D., &amp; </w:t>
-      </w:r>
-      <w:proofErr w:type="spellStart"/>
-      <w:r>
-        <w:rPr>
-          <w:rFonts w:ascii="Arial" w:hAnsi="Arial" w:cs="Arial"/>
-          <w:sz w:val="18"/>
-          <w:szCs w:val="18"/>
-        </w:rPr>
-        <w:t>Dhulekar</w:t>
-      </w:r>
-      <w:proofErr w:type="spellEnd"/>
-      <w:r>
-        <w:rPr>
-          <w:rFonts w:ascii="Arial" w:hAnsi="Arial" w:cs="Arial"/>
-          <w:sz w:val="18"/>
-          <w:szCs w:val="18"/>
-        </w:rPr>
-        <w:t xml:space="preserve">, N. (2009). </w:t>
+        <w:t xml:space="preserve">: Cheng, D., &amp; Dhulekar, N. (2009). </w:t>
       </w:r>
       <w:r>
         <w:rPr>
@@ -1020,7 +1255,6 @@
             <w:rFonts w:ascii="Arial" w:hAnsi="Arial" w:cs="Arial"/>
             <w:sz w:val="18"/>
             <w:szCs w:val="18"/>
-            <w:lang w:val="en-US"/>
           </w:rPr>
           <w:t>https://www.cs.rpi.edu/~dhulena/CS44FinalProjectReport.pdf</w:t>
         </w:r>
@@ -1040,15 +1274,7 @@
           <w:sz w:val="18"/>
           <w:szCs w:val="18"/>
         </w:rPr>
-        <w:t>W</w:t>
-      </w:r>
-      <w:r>
-        <w:rPr>
-          <w:rFonts w:ascii="Arial" w:hAnsi="Arial" w:cs="Arial"/>
-          <w:sz w:val="18"/>
-          <w:szCs w:val="18"/>
-        </w:rPr>
-        <w:t xml:space="preserve">oordenboek: </w:t>
+        <w:t xml:space="preserve">Woordenboek: </w:t>
       </w:r>
       <w:hyperlink r:id="rId7" w:history="1">
         <w:r>

</xml_diff>